<commit_message>
cambios del 20 de set
</commit_message>
<xml_diff>
--- a/para las palabras claves.docx
+++ b/para las palabras claves.docx
@@ -12,197 +12,203 @@
         <w:rPr>
           <w:lang w:val="es-MX"/>
         </w:rPr>
-        <w:t xml:space="preserve">1.- guardare en </w:t>
-      </w:r>
-      <w:proofErr w:type="spellStart"/>
-      <w:r>
-        <w:rPr>
-          <w:lang w:val="es-MX"/>
-        </w:rPr>
-        <w:t>categorias</w:t>
-      </w:r>
-      <w:proofErr w:type="spellEnd"/>
-      <w:r>
-        <w:rPr>
-          <w:lang w:val="es-MX"/>
-        </w:rPr>
-        <w:t>, subcategorías, productos blog y todas las tablas</w:t>
-      </w:r>
-    </w:p>
-    <w:p>
-      <w:pPr>
-        <w:rPr>
-          <w:lang w:val="es-MX"/>
-        </w:rPr>
-      </w:pPr>
-      <w:proofErr w:type="spellStart"/>
-      <w:r>
-        <w:rPr>
-          <w:lang w:val="es-MX"/>
-        </w:rPr>
-        <w:t>Titulo</w:t>
-      </w:r>
-      <w:proofErr w:type="spellEnd"/>
-      <w:r>
-        <w:rPr>
-          <w:lang w:val="es-MX"/>
-        </w:rPr>
-        <w:t xml:space="preserve"> superior= nombre del producto o </w:t>
-      </w:r>
-      <w:proofErr w:type="spellStart"/>
-      <w:r>
-        <w:rPr>
-          <w:lang w:val="es-MX"/>
-        </w:rPr>
-        <w:t>categoria</w:t>
-      </w:r>
-      <w:proofErr w:type="spellEnd"/>
-    </w:p>
-    <w:p>
-      <w:pPr>
-        <w:rPr>
-          <w:lang w:val="es-MX"/>
-        </w:rPr>
-      </w:pPr>
-      <w:r>
-        <w:rPr>
-          <w:lang w:val="es-MX"/>
-        </w:rPr>
-        <w:t>-</w:t>
-      </w:r>
-      <w:proofErr w:type="spellStart"/>
-      <w:r>
-        <w:rPr>
-          <w:lang w:val="es-MX"/>
-        </w:rPr>
-        <w:t>title</w:t>
-      </w:r>
-      <w:proofErr w:type="spellEnd"/>
-    </w:p>
-    <w:p>
-      <w:pPr>
-        <w:rPr>
-          <w:lang w:val="es-MX"/>
-        </w:rPr>
-      </w:pPr>
-      <w:r>
-        <w:rPr>
-          <w:lang w:val="es-MX"/>
-        </w:rPr>
-        <w:t>-</w:t>
-      </w:r>
-      <w:proofErr w:type="spellStart"/>
-      <w:r>
-        <w:rPr>
-          <w:lang w:val="es-MX"/>
-        </w:rPr>
-        <w:t>description</w:t>
-      </w:r>
-      <w:proofErr w:type="spellEnd"/>
-    </w:p>
-    <w:p>
-      <w:pPr>
-        <w:rPr>
-          <w:lang w:val="es-MX"/>
-        </w:rPr>
-      </w:pPr>
-      <w:r>
-        <w:rPr>
-          <w:lang w:val="es-MX"/>
-        </w:rPr>
-        <w:t>-</w:t>
-      </w:r>
-      <w:proofErr w:type="spellStart"/>
-      <w:r>
-        <w:rPr>
-          <w:lang w:val="es-MX"/>
-        </w:rPr>
-        <w:t>keywords</w:t>
-      </w:r>
-      <w:proofErr w:type="spellEnd"/>
-    </w:p>
-    <w:p>
-      <w:pPr>
-        <w:rPr>
-          <w:lang w:val="es-MX"/>
-        </w:rPr>
-      </w:pPr>
-    </w:p>
-    <w:p>
-      <w:pPr>
-        <w:rPr>
-          <w:lang w:val="es-MX"/>
-        </w:rPr>
-      </w:pPr>
-      <w:r>
-        <w:rPr>
-          <w:lang w:val="es-MX"/>
-        </w:rPr>
-        <w:t>También guardare en cabeceras</w:t>
-      </w:r>
-    </w:p>
-    <w:p>
-      <w:pPr>
-        <w:rPr>
-          <w:lang w:val="es-MX"/>
-        </w:rPr>
-      </w:pPr>
-    </w:p>
-    <w:p>
-      <w:pPr>
-        <w:rPr>
-          <w:lang w:val="es-MX"/>
-        </w:rPr>
-      </w:pPr>
-      <w:proofErr w:type="spellStart"/>
-      <w:r>
-        <w:rPr>
-          <w:lang w:val="es-MX"/>
-        </w:rPr>
-        <w:t>Quedara</w:t>
-      </w:r>
-      <w:proofErr w:type="spellEnd"/>
-      <w:r>
-        <w:rPr>
-          <w:lang w:val="es-MX"/>
-        </w:rPr>
-        <w:t xml:space="preserve"> guardado en cabeceras y la tabla correspondiente</w:t>
-      </w:r>
-    </w:p>
-    <w:p>
-      <w:pPr>
-        <w:rPr>
-          <w:lang w:val="es-MX"/>
-        </w:rPr>
-      </w:pPr>
-    </w:p>
-    <w:p>
-      <w:pPr>
-        <w:rPr>
-          <w:lang w:val="es-MX"/>
-        </w:rPr>
-      </w:pPr>
-      <w:r>
-        <w:rPr>
-          <w:lang w:val="es-MX"/>
-        </w:rPr>
-        <w:t>La imagen debe ir en una carpeta con nombre de la tabla y no en cabecera</w:t>
-      </w:r>
-    </w:p>
-    <w:p>
-      <w:pPr>
-        <w:rPr>
-          <w:lang w:val="es-MX"/>
-        </w:rPr>
-      </w:pPr>
-      <w:r>
-        <w:rPr>
-          <w:lang w:val="es-MX"/>
-        </w:rPr>
-        <w:t>Crear el modificador te tamaño de imagenes</w:t>
+        <w:t xml:space="preserve"> </w:t>
       </w:r>
       <w:bookmarkStart w:id="0" w:name="_GoBack"/>
       <w:bookmarkEnd w:id="0"/>
+      <w:r>
+        <w:rPr>
+          <w:lang w:val="es-MX"/>
+        </w:rPr>
+        <w:t xml:space="preserve">1.- guardare en </w:t>
+      </w:r>
+      <w:proofErr w:type="spellStart"/>
+      <w:r>
+        <w:rPr>
+          <w:lang w:val="es-MX"/>
+        </w:rPr>
+        <w:t>categorias</w:t>
+      </w:r>
+      <w:proofErr w:type="spellEnd"/>
+      <w:r>
+        <w:rPr>
+          <w:lang w:val="es-MX"/>
+        </w:rPr>
+        <w:t>, subcategorías, productos blog y todas las tablas</w:t>
+      </w:r>
+    </w:p>
+    <w:p>
+      <w:pPr>
+        <w:rPr>
+          <w:lang w:val="es-MX"/>
+        </w:rPr>
+      </w:pPr>
+      <w:proofErr w:type="spellStart"/>
+      <w:r>
+        <w:rPr>
+          <w:lang w:val="es-MX"/>
+        </w:rPr>
+        <w:t>Titulo</w:t>
+      </w:r>
+      <w:proofErr w:type="spellEnd"/>
+      <w:r>
+        <w:rPr>
+          <w:lang w:val="es-MX"/>
+        </w:rPr>
+        <w:t xml:space="preserve"> superior= nombre del producto o </w:t>
+      </w:r>
+      <w:proofErr w:type="spellStart"/>
+      <w:r>
+        <w:rPr>
+          <w:lang w:val="es-MX"/>
+        </w:rPr>
+        <w:t>categoria</w:t>
+      </w:r>
+      <w:proofErr w:type="spellEnd"/>
+    </w:p>
+    <w:p>
+      <w:pPr>
+        <w:rPr>
+          <w:lang w:val="es-MX"/>
+        </w:rPr>
+      </w:pPr>
+      <w:r>
+        <w:rPr>
+          <w:lang w:val="es-MX"/>
+        </w:rPr>
+        <w:t>-</w:t>
+      </w:r>
+      <w:proofErr w:type="spellStart"/>
+      <w:r>
+        <w:rPr>
+          <w:lang w:val="es-MX"/>
+        </w:rPr>
+        <w:t>title</w:t>
+      </w:r>
+      <w:proofErr w:type="spellEnd"/>
+    </w:p>
+    <w:p>
+      <w:pPr>
+        <w:rPr>
+          <w:lang w:val="es-MX"/>
+        </w:rPr>
+      </w:pPr>
+      <w:r>
+        <w:rPr>
+          <w:lang w:val="es-MX"/>
+        </w:rPr>
+        <w:t>-</w:t>
+      </w:r>
+      <w:proofErr w:type="spellStart"/>
+      <w:r>
+        <w:rPr>
+          <w:lang w:val="es-MX"/>
+        </w:rPr>
+        <w:t>description</w:t>
+      </w:r>
+      <w:proofErr w:type="spellEnd"/>
+    </w:p>
+    <w:p>
+      <w:pPr>
+        <w:rPr>
+          <w:lang w:val="es-MX"/>
+        </w:rPr>
+      </w:pPr>
+      <w:r>
+        <w:rPr>
+          <w:lang w:val="es-MX"/>
+        </w:rPr>
+        <w:t>-</w:t>
+      </w:r>
+      <w:proofErr w:type="spellStart"/>
+      <w:r>
+        <w:rPr>
+          <w:lang w:val="es-MX"/>
+        </w:rPr>
+        <w:t>keywords</w:t>
+      </w:r>
+      <w:proofErr w:type="spellEnd"/>
+    </w:p>
+    <w:p>
+      <w:pPr>
+        <w:rPr>
+          <w:lang w:val="es-MX"/>
+        </w:rPr>
+      </w:pPr>
+    </w:p>
+    <w:p>
+      <w:pPr>
+        <w:rPr>
+          <w:lang w:val="es-MX"/>
+        </w:rPr>
+      </w:pPr>
+      <w:r>
+        <w:rPr>
+          <w:lang w:val="es-MX"/>
+        </w:rPr>
+        <w:t>También guardare en cabeceras</w:t>
+      </w:r>
+    </w:p>
+    <w:p>
+      <w:pPr>
+        <w:rPr>
+          <w:lang w:val="es-MX"/>
+        </w:rPr>
+      </w:pPr>
+    </w:p>
+    <w:p>
+      <w:pPr>
+        <w:rPr>
+          <w:lang w:val="es-MX"/>
+        </w:rPr>
+      </w:pPr>
+      <w:proofErr w:type="spellStart"/>
+      <w:r>
+        <w:rPr>
+          <w:lang w:val="es-MX"/>
+        </w:rPr>
+        <w:t>Quedara</w:t>
+      </w:r>
+      <w:proofErr w:type="spellEnd"/>
+      <w:r>
+        <w:rPr>
+          <w:lang w:val="es-MX"/>
+        </w:rPr>
+        <w:t xml:space="preserve"> guardado en cabeceras y la tabla correspondiente</w:t>
+      </w:r>
+    </w:p>
+    <w:p>
+      <w:pPr>
+        <w:rPr>
+          <w:lang w:val="es-MX"/>
+        </w:rPr>
+      </w:pPr>
+    </w:p>
+    <w:p>
+      <w:pPr>
+        <w:rPr>
+          <w:lang w:val="es-MX"/>
+        </w:rPr>
+      </w:pPr>
+      <w:r>
+        <w:rPr>
+          <w:lang w:val="es-MX"/>
+        </w:rPr>
+        <w:t>La imagen debe ir en una carpeta con nombre de la tabla y no en cabecera</w:t>
+      </w:r>
+    </w:p>
+    <w:p>
+      <w:pPr>
+        <w:rPr>
+          <w:lang w:val="es-MX"/>
+        </w:rPr>
+      </w:pPr>
+      <w:r>
+        <w:rPr>
+          <w:lang w:val="es-MX"/>
+        </w:rPr>
+        <w:t>Crear el modificador te tamaño de imagenes</w:t>
+      </w:r>
     </w:p>
     <w:sectPr>
       <w:pgSz w:w="11906" w:h="16838"/>

</xml_diff>